<commit_message>
updated CV and added a white version for printing
</commit_message>
<xml_diff>
--- a/CV.docx
+++ b/CV.docx
@@ -514,7 +514,19 @@
         <w:rPr>
           <w:rFonts w:ascii="Merriweather" w:hAnsi="Merriweather"/>
         </w:rPr>
-        <w:t xml:space="preserve"> and copulation behavior in flies. During this time, I was also tasked with using my systems knowledge to update their outdated software on a variety of their lab equipment, such as Lickometers and odour delivery systems allowing them to test a large</w:t>
+        <w:t xml:space="preserve"> and copulation behavior in flies. During this time, I was also tasked with using my systems knowledge to update their outdated software on a variety of their lab equipment, such as Lickometers and odour delivery </w:t>
+      </w:r>
+      <w:r>
+        <w:rPr>
+          <w:rFonts w:ascii="Merriweather" w:hAnsi="Merriweather"/>
+        </w:rPr>
+        <w:t xml:space="preserve">units, </w:t>
+      </w:r>
+      <w:r>
+        <w:rPr>
+          <w:rFonts w:ascii="Merriweather" w:hAnsi="Merriweather"/>
+        </w:rPr>
+        <w:t>allowing them to test a large</w:t>
       </w:r>
       <w:r>
         <w:rPr>
@@ -723,110 +735,46 @@
         <w:ind w:left="112" w:right="-34"/>
         <w:rPr>
           <w:rFonts w:ascii="Merriweather" w:hAnsi="Merriweather"/>
-          <w:color w:val="FF0000"/>
-        </w:rPr>
-      </w:pPr>
-      <w:r>
-        <w:rPr>
-          <w:rFonts w:ascii="Merriweather" w:hAnsi="Merriweather"/>
-          <w:color w:val="FF0000"/>
-        </w:rPr>
-        <w:t xml:space="preserve">Worked on the </w:t>
-      </w:r>
-      <w:r>
-        <w:rPr>
-          <w:rFonts w:ascii="Merriweather" w:hAnsi="Merriweather"/>
-          <w:color w:val="FF0000"/>
-        </w:rPr>
-        <w:t>Mind Mate</w:t>
-      </w:r>
-      <w:r>
-        <w:rPr>
-          <w:rFonts w:ascii="Merriweather" w:hAnsi="Merriweather"/>
-          <w:color w:val="FF0000"/>
-        </w:rPr>
-        <w:t xml:space="preserve"> iOS app to polish the game section </w:t>
-      </w:r>
-      <w:r>
-        <w:rPr>
-          <w:rFonts w:ascii="Merriweather" w:hAnsi="Merriweather"/>
-          <w:color w:val="FF0000"/>
-        </w:rPr>
-        <w:t>Developed mobile data capture systems for the emergency services using Java, XSLT and in-house technology. Gained experience of the full software project lifecycle including meeting customers to</w:t>
-      </w:r>
-      <w:r>
-        <w:rPr>
-          <w:rFonts w:ascii="Merriweather" w:hAnsi="Merriweather"/>
-          <w:color w:val="FF0000"/>
-        </w:rPr>
-        <w:t xml:space="preserve">. </w:t>
-      </w:r>
-      <w:r>
-        <w:rPr>
-          <w:rFonts w:ascii="Merriweather" w:hAnsi="Merriweather"/>
-          <w:color w:val="FF0000"/>
-        </w:rPr>
-        <w:t>full software project lifecycle including meeting customers to</w:t>
-      </w:r>
-      <w:r>
-        <w:rPr>
-          <w:rFonts w:ascii="Merriweather" w:hAnsi="Merriweather"/>
-          <w:color w:val="FF0000"/>
-        </w:rPr>
-        <w:t xml:space="preserve">. </w:t>
-      </w:r>
-      <w:r>
-        <w:rPr>
-          <w:rFonts w:ascii="Merriweather" w:hAnsi="Merriweather"/>
-          <w:color w:val="FF0000"/>
-        </w:rPr>
-        <w:t>full software project lifecycle including meeting customers to</w:t>
-      </w:r>
-      <w:r>
-        <w:rPr>
-          <w:rFonts w:ascii="Merriweather" w:hAnsi="Merriweather"/>
-          <w:color w:val="FF0000"/>
-        </w:rPr>
-        <w:t xml:space="preserve">. </w:t>
-      </w:r>
-      <w:r>
-        <w:rPr>
-          <w:rFonts w:ascii="Merriweather" w:hAnsi="Merriweather"/>
-          <w:color w:val="FF0000"/>
-        </w:rPr>
-        <w:t xml:space="preserve">full </w:t>
-      </w:r>
-      <w:proofErr w:type="spellStart"/>
-      <w:r>
-        <w:rPr>
-          <w:rFonts w:ascii="Merriweather" w:hAnsi="Merriweather"/>
-          <w:color w:val="FF0000"/>
-        </w:rPr>
-        <w:t>soft</w:t>
-      </w:r>
-      <w:r>
-        <w:rPr>
-          <w:rFonts w:ascii="Merriweather" w:hAnsi="Merriweather"/>
-          <w:color w:val="FF0000"/>
-        </w:rPr>
-        <w:t>w</w:t>
-      </w:r>
-      <w:proofErr w:type="spellEnd"/>
-      <w:r>
-        <w:rPr>
-          <w:rFonts w:ascii="Merriweather" w:hAnsi="Merriweather"/>
-          <w:color w:val="FF0000"/>
-        </w:rPr>
-        <w:t>.</w:t>
-      </w:r>
-    </w:p>
-    <w:p>
-      <w:pPr>
-        <w:spacing w:before="78"/>
-        <w:rPr>
-          <w:rFonts w:ascii="Merriweather" w:hAnsi="Merriweather"/>
-        </w:rPr>
-      </w:pPr>
+        </w:rPr>
+      </w:pPr>
+      <w:r>
+        <w:rPr>
+          <w:rFonts w:ascii="Merriweather" w:hAnsi="Merriweather"/>
+        </w:rPr>
+        <w:t>Worked</w:t>
+      </w:r>
+      <w:r>
+        <w:rPr>
+          <w:rFonts w:ascii="Merriweather" w:hAnsi="Merriweather"/>
+        </w:rPr>
+        <w:t xml:space="preserve"> with a Japanese company </w:t>
+      </w:r>
+      <w:r>
+        <w:rPr>
+          <w:rFonts w:ascii="Merriweather" w:hAnsi="Merriweather"/>
+        </w:rPr>
+        <w:t xml:space="preserve">to develop an app to teach their students at the schools and at home English in a fun and engaging way. I solo created the application for them for the first </w:t>
+      </w:r>
+      <w:r>
+        <w:rPr>
+          <w:rFonts w:ascii="Merriweather" w:hAnsi="Merriweather"/>
+        </w:rPr>
+        <w:t xml:space="preserve">half a </w:t>
+      </w:r>
+      <w:r>
+        <w:rPr>
+          <w:rFonts w:ascii="Merriweather" w:hAnsi="Merriweather"/>
+        </w:rPr>
+        <w:t>year including all the games and score saving system, we have since then ported it to work on Android, IOS and PC.</w:t>
+      </w:r>
+      <w:r>
+        <w:rPr>
+          <w:rFonts w:ascii="Merriweather" w:hAnsi="Merriweather"/>
+        </w:rPr>
+        <w:t xml:space="preserve"> Project is currently being expanded to include more languages for a wider audience. </w:t>
+      </w:r>
+      <w:bookmarkStart w:id="0" w:name="_GoBack"/>
+      <w:bookmarkEnd w:id="0"/>
     </w:p>
     <w:p>
       <w:pPr>
@@ -1384,8 +1332,6 @@
           <w:rFonts w:ascii="Merriweather" w:hAnsi="Merriweather"/>
         </w:rPr>
       </w:pPr>
-      <w:bookmarkStart w:id="0" w:name="_GoBack"/>
-      <w:bookmarkEnd w:id="0"/>
     </w:p>
     <w:p>
       <w:pPr>
@@ -1823,7 +1769,31 @@
         <w:rPr>
           <w:rFonts w:ascii="Merriweather" w:hAnsi="Merriweather"/>
         </w:rPr>
-        <w:t xml:space="preserve">During my time at PurpleTigerStudio I was the lead back-end programmer for a statistical hockey app that we where hired to create on behalf of the Scottish hockey league. </w:t>
+        <w:t xml:space="preserve">During my time at PurpleTigerStudio I was the lead back-end programmer for a statistical hockey app that we where hired to create on behalf of the Scottish </w:t>
+      </w:r>
+      <w:r>
+        <w:rPr>
+          <w:rFonts w:ascii="Merriweather" w:hAnsi="Merriweather"/>
+        </w:rPr>
+        <w:t xml:space="preserve">ice </w:t>
+      </w:r>
+      <w:r>
+        <w:rPr>
+          <w:rFonts w:ascii="Merriweather" w:hAnsi="Merriweather"/>
+        </w:rPr>
+        <w:t xml:space="preserve">hockey </w:t>
+      </w:r>
+      <w:r>
+        <w:rPr>
+          <w:rFonts w:ascii="Merriweather" w:hAnsi="Merriweather"/>
+        </w:rPr>
+        <w:t>association</w:t>
+      </w:r>
+      <w:r>
+        <w:rPr>
+          <w:rFonts w:ascii="Merriweather" w:hAnsi="Merriweather"/>
+        </w:rPr>
+        <w:t xml:space="preserve">. </w:t>
       </w:r>
       <w:r>
         <w:rPr>
@@ -2440,225 +2410,8 @@
     </w:p>
     <w:p>
       <w:pPr>
-        <w:spacing w:line="200" w:lineRule="exact"/>
-        <w:rPr>
-          <w:rFonts w:ascii="Merriweather" w:hAnsi="Merriweather"/>
-        </w:rPr>
-      </w:pPr>
-    </w:p>
-    <w:p>
-      <w:pPr>
-        <w:spacing w:line="200" w:lineRule="exact"/>
-        <w:rPr>
-          <w:rFonts w:ascii="Merriweather" w:hAnsi="Merriweather"/>
-        </w:rPr>
-      </w:pPr>
-    </w:p>
-    <w:p>
-      <w:pPr>
-        <w:spacing w:before="5" w:line="200" w:lineRule="exact"/>
-        <w:rPr>
-          <w:rFonts w:ascii="Merriweather" w:hAnsi="Merriweather"/>
-        </w:rPr>
-      </w:pPr>
-    </w:p>
-    <w:p>
-      <w:pPr>
-        <w:ind w:left="112"/>
-        <w:rPr>
-          <w:rFonts w:ascii="Merriweather" w:hAnsi="Merriweather"/>
-          <w:szCs w:val="18"/>
-        </w:rPr>
-      </w:pPr>
-      <w:r>
-        <w:rPr>
-          <w:rFonts w:ascii="Merriweather" w:hAnsi="Merriweather"/>
-          <w:b/>
-          <w:color w:val="2078C7"/>
-          <w:szCs w:val="18"/>
-        </w:rPr>
-        <w:t>PROJECTS</w:t>
-      </w:r>
-    </w:p>
-    <w:p>
-      <w:pPr>
-        <w:spacing w:before="6" w:line="120" w:lineRule="exact"/>
-        <w:rPr>
-          <w:rFonts w:ascii="Merriweather" w:hAnsi="Merriweather"/>
-          <w:sz w:val="12"/>
-          <w:szCs w:val="12"/>
-        </w:rPr>
-      </w:pPr>
-    </w:p>
-    <w:p>
-      <w:pPr>
-        <w:spacing w:line="200" w:lineRule="exact"/>
-        <w:rPr>
-          <w:rFonts w:ascii="Merriweather" w:hAnsi="Merriweather"/>
-        </w:rPr>
-      </w:pPr>
-    </w:p>
-    <w:p>
-      <w:pPr>
-        <w:ind w:left="112"/>
-        <w:rPr>
-          <w:rFonts w:ascii="Merriweather" w:hAnsi="Merriweather"/>
-          <w:color w:val="FF0000"/>
-          <w:sz w:val="22"/>
-          <w:szCs w:val="22"/>
-        </w:rPr>
-      </w:pPr>
-      <w:r>
-        <w:rPr>
-          <w:rFonts w:ascii="Merriweather" w:hAnsi="Merriweather"/>
-          <w:b/>
-          <w:color w:val="FF0000"/>
-          <w:sz w:val="22"/>
-          <w:szCs w:val="22"/>
-        </w:rPr>
-        <w:t xml:space="preserve">Kinship City </w:t>
-      </w:r>
-      <w:r>
-        <w:rPr>
-          <w:rFonts w:ascii="Merriweather" w:hAnsi="Merriweather"/>
-          <w:color w:val="FF0000"/>
-          <w:sz w:val="22"/>
-          <w:szCs w:val="22"/>
-        </w:rPr>
-        <w:t xml:space="preserve">— </w:t>
-      </w:r>
-      <w:r>
-        <w:rPr>
-          <w:rFonts w:ascii="Merriweather" w:hAnsi="Merriweather"/>
-          <w:i/>
-          <w:color w:val="FF0000"/>
-          <w:sz w:val="22"/>
-          <w:szCs w:val="22"/>
-        </w:rPr>
-        <w:t>Unreal Engine 4 Game</w:t>
-      </w:r>
-    </w:p>
-    <w:p>
-      <w:pPr>
-        <w:spacing w:before="1" w:line="100" w:lineRule="exact"/>
-        <w:rPr>
-          <w:rFonts w:ascii="Merriweather" w:hAnsi="Merriweather"/>
-          <w:color w:val="FF0000"/>
-          <w:sz w:val="11"/>
-          <w:szCs w:val="11"/>
-        </w:rPr>
-      </w:pPr>
-    </w:p>
-    <w:p>
-      <w:pPr>
-        <w:spacing w:line="250" w:lineRule="auto"/>
-        <w:ind w:left="112" w:right="234"/>
-        <w:rPr>
-          <w:rFonts w:ascii="Merriweather" w:hAnsi="Merriweather"/>
-          <w:color w:val="FF0000"/>
-        </w:rPr>
-      </w:pPr>
-      <w:r>
-        <w:rPr>
-          <w:rFonts w:ascii="Merriweather" w:hAnsi="Merriweather"/>
-          <w:color w:val="FF0000"/>
-        </w:rPr>
-        <w:t>A game about avoiding security patrols while escaping a dystopian, Tokyo-inspired city. Originally a prototype and continued to develop it as a hobby project after positive feedback. Took the game to a large game’s convention in Glasgow where lots of people tried it and the game was featured in a national newspaper.</w:t>
-      </w:r>
-    </w:p>
-    <w:p>
-      <w:pPr>
-        <w:spacing w:before="8" w:line="120" w:lineRule="exact"/>
-        <w:rPr>
-          <w:rFonts w:ascii="Merriweather" w:hAnsi="Merriweather"/>
-          <w:color w:val="FF0000"/>
-          <w:sz w:val="12"/>
-          <w:szCs w:val="12"/>
-        </w:rPr>
-      </w:pPr>
-    </w:p>
-    <w:p>
-      <w:pPr>
-        <w:spacing w:line="200" w:lineRule="exact"/>
-        <w:rPr>
-          <w:rFonts w:ascii="Merriweather" w:hAnsi="Merriweather"/>
-          <w:color w:val="FF0000"/>
-        </w:rPr>
-      </w:pPr>
-    </w:p>
-    <w:p>
-      <w:pPr>
-        <w:ind w:left="112"/>
-        <w:rPr>
-          <w:rFonts w:ascii="Merriweather" w:hAnsi="Merriweather"/>
-          <w:color w:val="FF0000"/>
-          <w:sz w:val="22"/>
-          <w:szCs w:val="22"/>
-        </w:rPr>
-      </w:pPr>
-      <w:r>
-        <w:rPr>
-          <w:rFonts w:ascii="Merriweather" w:hAnsi="Merriweather"/>
-          <w:b/>
-          <w:color w:val="FF0000"/>
-          <w:sz w:val="22"/>
-          <w:szCs w:val="22"/>
-        </w:rPr>
-        <w:t xml:space="preserve">Dichotomy </w:t>
-      </w:r>
-      <w:r>
-        <w:rPr>
-          <w:rFonts w:ascii="Merriweather" w:hAnsi="Merriweather"/>
-          <w:color w:val="FF0000"/>
-          <w:sz w:val="22"/>
-          <w:szCs w:val="22"/>
-        </w:rPr>
-        <w:t xml:space="preserve">— </w:t>
-      </w:r>
-      <w:r>
-        <w:rPr>
-          <w:rFonts w:ascii="Merriweather" w:hAnsi="Merriweather"/>
-          <w:i/>
-          <w:color w:val="FF0000"/>
-          <w:sz w:val="22"/>
-          <w:szCs w:val="22"/>
-        </w:rPr>
-        <w:t>BSc Group Project</w:t>
-      </w:r>
-    </w:p>
-    <w:p>
-      <w:pPr>
-        <w:spacing w:before="1" w:line="100" w:lineRule="exact"/>
-        <w:rPr>
-          <w:rFonts w:ascii="Merriweather" w:hAnsi="Merriweather"/>
-          <w:color w:val="FF0000"/>
-          <w:sz w:val="11"/>
-          <w:szCs w:val="11"/>
-        </w:rPr>
-      </w:pPr>
-    </w:p>
-    <w:p>
-      <w:pPr>
         <w:spacing w:line="281" w:lineRule="auto"/>
-        <w:ind w:left="112" w:right="92"/>
-        <w:rPr>
-          <w:rFonts w:ascii="Merriweather" w:hAnsi="Merriweather"/>
-          <w:color w:val="FF0000"/>
-        </w:rPr>
-      </w:pPr>
-      <w:r>
-        <w:rPr>
-          <w:rFonts w:ascii="Merriweather" w:hAnsi="Merriweather"/>
-          <w:color w:val="FF0000"/>
-        </w:rPr>
-        <w:lastRenderedPageBreak/>
-        <w:t xml:space="preserve">Double semester group design and development project where I had the role of team leader. We produced a split-screen multiplayer dungeon game, with a focus more on the engine rather than game design as we were four technical programmers. The engine features a robust input system, physically based rendering, data driven asset and level loading, physics-based movement, AI pathfinding and </w:t>
-      </w:r>
-    </w:p>
-    <w:p>
-      <w:pPr>
-        <w:spacing w:line="281" w:lineRule="auto"/>
-        <w:ind w:left="112" w:right="92"/>
+        <w:ind w:right="92"/>
         <w:rPr>
           <w:rFonts w:ascii="Merriweather" w:hAnsi="Merriweather"/>
           <w:color w:val="FF0000"/>

</xml_diff>